<commit_message>
lit review proof read
</commit_message>
<xml_diff>
--- a/Reports/Lit Review_Final.docx
+++ b/Reports/Lit Review_Final.docx
@@ -220,13 +220,16 @@
       <w:r>
         <w:t xml:space="preserve">it utilises proximity to buildings within the university, and provides with convenience-based querying of parking locations. Additionally, the implementation of </w:t>
       </w:r>
+      <w:r>
+        <w:t xml:space="preserve">sensors </w:t>
+      </w:r>
+      <w:r>
+        <w:t>is</w:t>
+      </w:r>
       <w:bookmarkStart w:id="0" w:name="_GoBack"/>
       <w:bookmarkEnd w:id="0"/>
       <w:r>
-        <w:t>sensors will</w:t>
-      </w:r>
-      <w:r>
-        <w:t xml:space="preserve"> be in a more cost effective and eco-friendly solution which makes use of old Android smartphones.</w:t>
+        <w:t xml:space="preserve"> in a more cost effective and eco-friendly solution which makes use of old Android smartphones.</w:t>
       </w:r>
     </w:p>
     <w:p>

</xml_diff>